<commit_message>
Writing part 2 of the report
</commit_message>
<xml_diff>
--- a/Part1/Report.docx
+++ b/Part1/Report.docx
@@ -4,20 +4,25 @@
   <w:body>
     <w:p>
       <w:pPr>
+        <w:jc w:val="center"/>
         <w:rPr>
           <w:b/>
+          <w:sz w:val="24"/>
+          <w:szCs w:val="24"/>
         </w:rPr>
       </w:pPr>
       <w:r>
         <w:rPr>
           <w:b/>
+          <w:sz w:val="24"/>
+          <w:szCs w:val="24"/>
         </w:rPr>
-        <w:t>Part 1:</w:t>
+        <w:t>Part 1</w:t>
       </w:r>
     </w:p>
     <w:p>
       <w:pPr>
-        <w:ind w:left="360"/>
+        <w:ind w:firstLine="360"/>
       </w:pPr>
       <w:r>
         <w:t>Removal of the unknown values and continuous attributes was done in excel. The first five entries of testing.csv is shown here:</w:t>
@@ -70,93 +75,79 @@
     </w:p>
     <w:p>
       <w:pPr>
-        <w:spacing w:before="240" w:after="120"/>
-        <w:rPr>
-          <w:b/>
-        </w:rPr>
-      </w:pPr>
-      <w:r>
-        <w:br/>
-      </w:r>
-      <w:r>
-        <w:rPr>
-          <w:b/>
-        </w:rPr>
-        <w:t>Part 1 a:</w:t>
-      </w:r>
-    </w:p>
-    <w:p>
-      <w:pPr>
-        <w:spacing w:after="120"/>
-        <w:ind w:left="360"/>
-      </w:pPr>
-      <w:r>
-        <w:t xml:space="preserve">The decision tree was built in Python using Pandas and </w:t>
-      </w:r>
-      <w:proofErr w:type="spellStart"/>
-      <w:r>
-        <w:t>Scikit</w:t>
-      </w:r>
-      <w:proofErr w:type="spellEnd"/>
-      <w:r>
-        <w:t xml:space="preserve">-Learn, and this guide was followed: </w:t>
-      </w:r>
-      <w:r>
-        <w:t>https://www.ritchieng.com/machine-learning-evaluate-classification-model/</w:t>
-      </w:r>
-      <w:r>
-        <w:br/>
-      </w:r>
-      <w:r>
-        <w:br/>
-        <w:t>There were two tricky parts:</w:t>
-      </w:r>
-    </w:p>
-    <w:p>
-      <w:pPr>
         <w:pStyle w:val="ListParagraph"/>
         <w:numPr>
           <w:ilvl w:val="0"/>
-          <w:numId w:val="1"/>
+          <w:numId w:val="3"/>
         </w:numPr>
-      </w:pPr>
+        <w:spacing w:before="240" w:after="120"/>
+      </w:pPr>
+      <w:r>
+        <w:t xml:space="preserve">The decision tree was built in Python using pandas and </w:t>
+      </w:r>
       <w:proofErr w:type="spellStart"/>
       <w:r>
-        <w:t>Scikit</w:t>
+        <w:t>scikit</w:t>
       </w:r>
       <w:proofErr w:type="spellEnd"/>
       <w:r>
-        <w:t xml:space="preserve">-Learn does not accept categorical attributes, so pandas’ </w:t>
-      </w:r>
-      <w:proofErr w:type="spellStart"/>
-      <w:r>
-        <w:rPr>
-          <w:rFonts w:ascii="Consolas" w:hAnsi="Consolas"/>
-        </w:rPr>
-        <w:t>get_dummies</w:t>
-      </w:r>
-      <w:proofErr w:type="spellEnd"/>
-      <w:r>
-        <w:rPr>
-          <w:rFonts w:ascii="Consolas" w:hAnsi="Consolas"/>
-        </w:rPr>
-        <w:t>()</w:t>
-      </w:r>
-      <w:r>
-        <w:t xml:space="preserve"> function was used:</w:t>
+        <w:t xml:space="preserve"> le</w:t>
+      </w:r>
+      <w:bookmarkStart w:id="0" w:name="_GoBack"/>
+      <w:bookmarkEnd w:id="0"/>
+      <w:r>
+        <w:t xml:space="preserve">arn based on this guide: </w:t>
+      </w:r>
+      <w:r>
+        <w:t>https://www.ritchieng.com/machine-learning-evaluate-classification-model/</w:t>
+      </w:r>
+      <w:r>
+        <w:t>. There were two tricky parts in this step:</w:t>
       </w:r>
     </w:p>
     <w:p>
       <w:pPr>
         <w:pStyle w:val="ListParagraph"/>
-      </w:pPr>
+        <w:numPr>
+          <w:ilvl w:val="1"/>
+          <w:numId w:val="3"/>
+        </w:numPr>
+        <w:spacing w:before="240" w:after="120"/>
+      </w:pPr>
+      <w:proofErr w:type="spellStart"/>
+      <w:r>
+        <w:t>Scikit</w:t>
+      </w:r>
+      <w:proofErr w:type="spellEnd"/>
+      <w:r>
+        <w:t xml:space="preserve"> learn doesn’t accept categorical attributes, so the pandas function </w:t>
+      </w:r>
+      <w:proofErr w:type="spellStart"/>
+      <w:proofErr w:type="gramStart"/>
+      <w:r>
+        <w:t>get</w:t>
+      </w:r>
+      <w:proofErr w:type="gramEnd"/>
+      <w:r>
+        <w:t>_dummies</w:t>
+      </w:r>
+      <w:proofErr w:type="spellEnd"/>
+      <w:r>
+        <w:t xml:space="preserve"> was used as follows:</w:t>
+      </w:r>
+      <w:r>
+        <w:rPr>
+          <w:noProof/>
+        </w:rPr>
+        <w:t xml:space="preserve"> </w:t>
+      </w:r>
       <w:r>
         <w:rPr>
           <w:noProof/>
         </w:rPr>
         <w:drawing>
-          <wp:inline distT="0" distB="0" distL="0" distR="0" wp14:anchorId="51F899C3" wp14:editId="61EDDC0A">
-            <wp:extent cx="5943600" cy="497840"/>
+          <wp:inline distT="0" distB="0" distL="0" distR="0" wp14:anchorId="21479B5C" wp14:editId="531FE778">
+            <wp:extent cx="5505450" cy="461140"/>
             <wp:effectExtent l="0" t="0" r="0" b="0"/>
             <wp:docPr id="2" name="Picture 2"/>
             <wp:cNvGraphicFramePr>
@@ -178,7 +169,7 @@
                   <pic:spPr>
                     <a:xfrm>
                       <a:off x="0" y="0"/>
-                      <a:ext cx="5943600" cy="497840"/>
+                      <a:ext cx="5726487" cy="479654"/>
                     </a:xfrm>
                     <a:prstGeom prst="rect">
                       <a:avLst/>
@@ -195,30 +186,31 @@
       <w:pPr>
         <w:pStyle w:val="ListParagraph"/>
         <w:numPr>
-          <w:ilvl w:val="0"/>
-          <w:numId w:val="1"/>
+          <w:ilvl w:val="1"/>
+          <w:numId w:val="3"/>
         </w:numPr>
-        <w:spacing w:after="120"/>
-      </w:pPr>
-      <w:r>
-        <w:t xml:space="preserve">The test labels were missing an attribute value </w:t>
-      </w:r>
-      <w:r>
-        <w:t>that existed on the training labels. The missing values were found with the set difference, and then inserted with 0 values. A for loop was used to keep the code more general.</w:t>
-      </w:r>
-    </w:p>
-    <w:p>
-      <w:pPr>
-        <w:pStyle w:val="ListParagraph"/>
-      </w:pPr>
+        <w:spacing w:before="240" w:after="120"/>
+      </w:pPr>
+      <w:r>
+        <w:rPr>
+          <w:noProof/>
+        </w:rPr>
+        <w:t>The test labels were missing an attributes value that existed on the training labels. SO, the missing values were found using set difference and then populated with 0 for the values. A for loop was used to keep the code more general.</w:t>
+      </w:r>
+      <w:r>
+        <w:rPr>
+          <w:noProof/>
+        </w:rPr>
+        <w:t xml:space="preserve"> </w:t>
+      </w:r>
       <w:r>
         <w:rPr>
           <w:noProof/>
         </w:rPr>
         <w:drawing>
-          <wp:inline distT="0" distB="0" distL="0" distR="0" wp14:anchorId="309DE726" wp14:editId="3D80F2C3">
-            <wp:extent cx="5943600" cy="499745"/>
-            <wp:effectExtent l="0" t="0" r="0" b="0"/>
+          <wp:inline distT="0" distB="0" distL="0" distR="0" wp14:anchorId="4345AEC5" wp14:editId="634EA60A">
+            <wp:extent cx="5504688" cy="462841"/>
+            <wp:effectExtent l="0" t="0" r="1270" b="0"/>
             <wp:docPr id="3" name="Picture 3"/>
             <wp:cNvGraphicFramePr>
               <a:graphicFrameLocks xmlns:a="http://schemas.openxmlformats.org/drawingml/2006/main" noChangeAspect="1"/>
@@ -239,7 +231,7 @@
                   <pic:spPr>
                     <a:xfrm>
                       <a:off x="0" y="0"/>
-                      <a:ext cx="5943600" cy="499745"/>
+                      <a:ext cx="5504688" cy="462841"/>
                     </a:xfrm>
                     <a:prstGeom prst="rect">
                       <a:avLst/>
@@ -254,39 +246,18 @@
     </w:p>
     <w:p>
       <w:pPr>
+        <w:pStyle w:val="ListParagraph"/>
+        <w:numPr>
+          <w:ilvl w:val="0"/>
+          <w:numId w:val="3"/>
+        </w:numPr>
         <w:spacing w:before="240" w:after="120"/>
+      </w:pPr>
+      <w:r>
         <w:rPr>
-          <w:b/>
+          <w:noProof/>
         </w:rPr>
-      </w:pPr>
-      <w:r>
-        <w:rPr>
-          <w:b/>
-        </w:rPr>
-        <w:t>Part 1 b:</w:t>
-      </w:r>
-    </w:p>
-    <w:p>
-      <w:pPr>
-        <w:spacing w:after="120"/>
-        <w:ind w:left="360"/>
-      </w:pPr>
-      <w:r>
-        <w:t>Completing this part was simple after completing part 1a. it uses all the same data frames and labels, and so a Gaussian Naïve-Bayes classifier was constructed, and the metrics printed in just 2 lines of code.</w:t>
-      </w:r>
-    </w:p>
-    <w:p>
-      <w:pPr>
-        <w:spacing w:before="240"/>
-        <w:rPr>
-          <w:b/>
-        </w:rPr>
-      </w:pPr>
-      <w:r>
-        <w:rPr>
-          <w:b/>
-        </w:rPr>
-        <w:t>Part 1 Results:</w:t>
+        <w:t>Completing this part was simple after completing part A. It used all the same data frames and labels, but it constructed a Gaussian Naïve-Bayes classifier instead. Then, printing the metrics was only 2 additional lines of code. Both of these steps resulted in the the following metrics:</w:t>
       </w:r>
     </w:p>
     <w:tbl>
@@ -656,19 +627,568 @@
     <w:p>
       <w:pPr>
         <w:spacing w:before="120"/>
-        <w:ind w:left="360"/>
-      </w:pPr>
-      <w:r>
-        <w:t>Notable that the Naïve-Bayes classifier apparently has a very low true positive rate, and a very high false positiv</w:t>
-      </w:r>
-      <w:bookmarkStart w:id="0" w:name="_GoBack"/>
-      <w:bookmarkEnd w:id="0"/>
-      <w:r>
-        <w:t>e rate. Running it multiple times, the same pattern continued.</w:t>
+        <w:ind w:left="720"/>
+      </w:pPr>
+      <w:r>
+        <w:t>It is notable that the Naïve-Bayes classifier apparently has a very low true positive rate and a very high false positive rate. After running it multiple times, this pattern continued.</w:t>
+      </w:r>
+      <w:r>
+        <w:br w:type="page"/>
+      </w:r>
+    </w:p>
+    <w:p>
+      <w:pPr>
+        <w:spacing w:before="120"/>
+        <w:jc w:val="center"/>
+        <w:rPr>
+          <w:b/>
+          <w:sz w:val="24"/>
+          <w:szCs w:val="24"/>
+        </w:rPr>
+      </w:pPr>
+      <w:r>
+        <w:rPr>
+          <w:b/>
+          <w:sz w:val="24"/>
+          <w:szCs w:val="24"/>
+        </w:rPr>
+        <w:lastRenderedPageBreak/>
+        <w:t>Part 2</w:t>
+      </w:r>
+    </w:p>
+    <w:p>
+      <w:pPr>
+        <w:spacing w:before="120"/>
+        <w:ind w:firstLine="360"/>
+      </w:pPr>
+      <w:r>
+        <w:t xml:space="preserve">Both parts of this problem were done using </w:t>
+      </w:r>
+      <w:proofErr w:type="spellStart"/>
+      <w:r>
+        <w:t>scikit</w:t>
+      </w:r>
+      <w:proofErr w:type="spellEnd"/>
+      <w:r>
+        <w:t xml:space="preserve"> learn, </w:t>
+      </w:r>
+      <w:proofErr w:type="spellStart"/>
+      <w:r>
+        <w:t>numpy</w:t>
+      </w:r>
+      <w:proofErr w:type="spellEnd"/>
+      <w:r>
+        <w:t>, and pandas.</w:t>
+      </w:r>
+      <w:r>
+        <w:t xml:space="preserve"> First, preprocessing was done using regex to remove records with unknown values. Then, </w:t>
+      </w:r>
+      <w:proofErr w:type="spellStart"/>
+      <w:r>
+        <w:t>pandas.get_dummies</w:t>
+      </w:r>
+      <w:proofErr w:type="spellEnd"/>
+      <w:r>
+        <w:t xml:space="preserve"> was used to perform one-hot encoding on categorical attributes, and </w:t>
+      </w:r>
+      <w:proofErr w:type="spellStart"/>
+      <w:proofErr w:type="gramStart"/>
+      <w:r>
+        <w:t>numpy.where</w:t>
+      </w:r>
+      <w:proofErr w:type="spellEnd"/>
+      <w:proofErr w:type="gramEnd"/>
+      <w:r>
+        <w:t xml:space="preserve"> was used to binarize continuous attributes.</w:t>
+      </w:r>
+      <w:r>
+        <w:t xml:space="preserve"> An extra problem that needed solving is that the </w:t>
+      </w:r>
+      <w:proofErr w:type="spellStart"/>
+      <w:r>
+        <w:t>adult.test</w:t>
+      </w:r>
+      <w:proofErr w:type="spellEnd"/>
+      <w:r>
+        <w:t xml:space="preserve"> dataset contained no rows with </w:t>
+      </w:r>
+      <w:proofErr w:type="spellStart"/>
+      <w:r>
+        <w:t>Holand</w:t>
+      </w:r>
+      <w:proofErr w:type="spellEnd"/>
+      <w:r>
+        <w:t>-Netherlands as the country.</w:t>
+      </w:r>
+    </w:p>
+    <w:p>
+      <w:pPr>
+        <w:pStyle w:val="ListParagraph"/>
+        <w:numPr>
+          <w:ilvl w:val="0"/>
+          <w:numId w:val="2"/>
+        </w:numPr>
+        <w:spacing w:before="120"/>
+      </w:pPr>
+      <w:r>
+        <w:rPr>
+          <w:noProof/>
+        </w:rPr>
+        <w:drawing>
+          <wp:anchor distT="0" distB="0" distL="114300" distR="114300" simplePos="0" relativeHeight="251658240" behindDoc="1" locked="0" layoutInCell="1" allowOverlap="1" wp14:anchorId="7CD1D6C6" wp14:editId="5F24A39C">
+            <wp:simplePos x="0" y="0"/>
+            <wp:positionH relativeFrom="margin">
+              <wp:align>right</wp:align>
+            </wp:positionH>
+            <wp:positionV relativeFrom="paragraph">
+              <wp:posOffset>424815</wp:posOffset>
+            </wp:positionV>
+            <wp:extent cx="5732780" cy="2430780"/>
+            <wp:effectExtent l="0" t="0" r="1270" b="7620"/>
+            <wp:wrapTight wrapText="bothSides">
+              <wp:wrapPolygon edited="0">
+                <wp:start x="0" y="0"/>
+                <wp:lineTo x="0" y="21498"/>
+                <wp:lineTo x="21533" y="21498"/>
+                <wp:lineTo x="21533" y="0"/>
+                <wp:lineTo x="0" y="0"/>
+              </wp:wrapPolygon>
+            </wp:wrapTight>
+            <wp:docPr id="4" name="Picture 4"/>
+            <wp:cNvGraphicFramePr>
+              <a:graphicFrameLocks xmlns:a="http://schemas.openxmlformats.org/drawingml/2006/main" noChangeAspect="1"/>
+            </wp:cNvGraphicFramePr>
+            <a:graphic xmlns:a="http://schemas.openxmlformats.org/drawingml/2006/main">
+              <a:graphicData uri="http://schemas.openxmlformats.org/drawingml/2006/picture">
+                <pic:pic xmlns:pic="http://schemas.openxmlformats.org/drawingml/2006/picture">
+                  <pic:nvPicPr>
+                    <pic:cNvPr id="0" name="Picture 1"/>
+                    <pic:cNvPicPr>
+                      <a:picLocks noChangeAspect="1" noChangeArrowheads="1"/>
+                    </pic:cNvPicPr>
+                  </pic:nvPicPr>
+                  <pic:blipFill>
+                    <a:blip r:embed="rId10">
+                      <a:extLst>
+                        <a:ext uri="{28A0092B-C50C-407E-A947-70E740481C1C}">
+                          <a14:useLocalDpi xmlns:a14="http://schemas.microsoft.com/office/drawing/2010/main" val="0"/>
+                        </a:ext>
+                      </a:extLst>
+                    </a:blip>
+                    <a:srcRect/>
+                    <a:stretch>
+                      <a:fillRect/>
+                    </a:stretch>
+                  </pic:blipFill>
+                  <pic:spPr bwMode="auto">
+                    <a:xfrm>
+                      <a:off x="0" y="0"/>
+                      <a:ext cx="5732780" cy="2430780"/>
+                    </a:xfrm>
+                    <a:prstGeom prst="rect">
+                      <a:avLst/>
+                    </a:prstGeom>
+                    <a:noFill/>
+                    <a:ln>
+                      <a:noFill/>
+                    </a:ln>
+                  </pic:spPr>
+                </pic:pic>
+              </a:graphicData>
+            </a:graphic>
+            <wp14:sizeRelH relativeFrom="page">
+              <wp14:pctWidth>0</wp14:pctWidth>
+            </wp14:sizeRelH>
+            <wp14:sizeRelV relativeFrom="page">
+              <wp14:pctHeight>0</wp14:pctHeight>
+            </wp14:sizeRelV>
+          </wp:anchor>
+        </w:drawing>
+      </w:r>
+      <w:r>
+        <w:rPr>
+          <w:noProof/>
+        </w:rPr>
+        <w:drawing>
+          <wp:anchor distT="0" distB="0" distL="114300" distR="114300" simplePos="0" relativeHeight="251659264" behindDoc="1" locked="0" layoutInCell="1" allowOverlap="1" wp14:anchorId="66B95A10" wp14:editId="571A1645">
+            <wp:simplePos x="0" y="0"/>
+            <wp:positionH relativeFrom="margin">
+              <wp:align>right</wp:align>
+            </wp:positionH>
+            <wp:positionV relativeFrom="paragraph">
+              <wp:posOffset>3324225</wp:posOffset>
+            </wp:positionV>
+            <wp:extent cx="5732780" cy="3009265"/>
+            <wp:effectExtent l="0" t="0" r="1270" b="635"/>
+            <wp:wrapTight wrapText="bothSides">
+              <wp:wrapPolygon edited="0">
+                <wp:start x="0" y="0"/>
+                <wp:lineTo x="0" y="21468"/>
+                <wp:lineTo x="21533" y="21468"/>
+                <wp:lineTo x="21533" y="0"/>
+                <wp:lineTo x="0" y="0"/>
+              </wp:wrapPolygon>
+            </wp:wrapTight>
+            <wp:docPr id="5" name="Picture 5"/>
+            <wp:cNvGraphicFramePr>
+              <a:graphicFrameLocks xmlns:a="http://schemas.openxmlformats.org/drawingml/2006/main" noChangeAspect="1"/>
+            </wp:cNvGraphicFramePr>
+            <a:graphic xmlns:a="http://schemas.openxmlformats.org/drawingml/2006/main">
+              <a:graphicData uri="http://schemas.openxmlformats.org/drawingml/2006/picture">
+                <pic:pic xmlns:pic="http://schemas.openxmlformats.org/drawingml/2006/picture">
+                  <pic:nvPicPr>
+                    <pic:cNvPr id="0" name="Picture 2"/>
+                    <pic:cNvPicPr>
+                      <a:picLocks noChangeAspect="1" noChangeArrowheads="1"/>
+                    </pic:cNvPicPr>
+                  </pic:nvPicPr>
+                  <pic:blipFill rotWithShape="1">
+                    <a:blip r:embed="rId11">
+                      <a:extLst>
+                        <a:ext uri="{28A0092B-C50C-407E-A947-70E740481C1C}">
+                          <a14:useLocalDpi xmlns:a14="http://schemas.microsoft.com/office/drawing/2010/main" val="0"/>
+                        </a:ext>
+                      </a:extLst>
+                    </a:blip>
+                    <a:srcRect r="-494" b="43983"/>
+                    <a:stretch/>
+                  </pic:blipFill>
+                  <pic:spPr bwMode="auto">
+                    <a:xfrm>
+                      <a:off x="0" y="0"/>
+                      <a:ext cx="5732780" cy="3009265"/>
+                    </a:xfrm>
+                    <a:prstGeom prst="rect">
+                      <a:avLst/>
+                    </a:prstGeom>
+                    <a:noFill/>
+                    <a:ln>
+                      <a:noFill/>
+                    </a:ln>
+                    <a:extLst>
+                      <a:ext uri="{53640926-AAD7-44D8-BBD7-CCE9431645EC}">
+                        <a14:shadowObscured xmlns:a14="http://schemas.microsoft.com/office/drawing/2010/main"/>
+                      </a:ext>
+                    </a:extLst>
+                  </pic:spPr>
+                </pic:pic>
+              </a:graphicData>
+            </a:graphic>
+            <wp14:sizeRelH relativeFrom="page">
+              <wp14:pctWidth>0</wp14:pctWidth>
+            </wp14:sizeRelH>
+            <wp14:sizeRelV relativeFrom="page">
+              <wp14:pctHeight>0</wp14:pctHeight>
+            </wp14:sizeRelV>
+          </wp:anchor>
+        </w:drawing>
+      </w:r>
+      <w:r>
+        <w:t xml:space="preserve">For this part, we needed to construct clusters over the train data using k-means with k-values of 3, 5, and 10. This involved first reading the train data through pandas. The first few rows of the data can be seen printed above as well as the number of attributes. Then, the only thing left was to run k-means using the provided k values. The results of k-means with k-values of 3 and 5 can be seen in the screenshot above. It would be very difficult to determine if all the numbers are correct, but you can see that the number of cluster centers matches the k-value and that the number of attributes matches up with the number of attributes shown in the initial train </w:t>
+      </w:r>
+      <w:r>
+        <w:lastRenderedPageBreak/>
+        <w:t xml:space="preserve">dataset. Finally, the results of k-means using the k-value of k = 10 can be seen in the below </w:t>
+      </w:r>
+      <w:r>
+        <w:rPr>
+          <w:noProof/>
+        </w:rPr>
+        <w:drawing>
+          <wp:anchor distT="0" distB="0" distL="114300" distR="114300" simplePos="0" relativeHeight="251660288" behindDoc="1" locked="0" layoutInCell="1" allowOverlap="1" wp14:anchorId="4C74ECCD" wp14:editId="34765B34">
+            <wp:simplePos x="0" y="0"/>
+            <wp:positionH relativeFrom="margin">
+              <wp:align>center</wp:align>
+            </wp:positionH>
+            <wp:positionV relativeFrom="paragraph">
+              <wp:posOffset>374650</wp:posOffset>
+            </wp:positionV>
+            <wp:extent cx="5733288" cy="2321545"/>
+            <wp:effectExtent l="0" t="0" r="1270" b="3175"/>
+            <wp:wrapTight wrapText="bothSides">
+              <wp:wrapPolygon edited="0">
+                <wp:start x="0" y="0"/>
+                <wp:lineTo x="0" y="21452"/>
+                <wp:lineTo x="21533" y="21452"/>
+                <wp:lineTo x="21533" y="0"/>
+                <wp:lineTo x="0" y="0"/>
+              </wp:wrapPolygon>
+            </wp:wrapTight>
+            <wp:docPr id="6" name="Picture 6"/>
+            <wp:cNvGraphicFramePr>
+              <a:graphicFrameLocks xmlns:a="http://schemas.openxmlformats.org/drawingml/2006/main" noChangeAspect="1"/>
+            </wp:cNvGraphicFramePr>
+            <a:graphic xmlns:a="http://schemas.openxmlformats.org/drawingml/2006/main">
+              <a:graphicData uri="http://schemas.openxmlformats.org/drawingml/2006/picture">
+                <pic:pic xmlns:pic="http://schemas.openxmlformats.org/drawingml/2006/picture">
+                  <pic:nvPicPr>
+                    <pic:cNvPr id="0" name="Picture 3"/>
+                    <pic:cNvPicPr>
+                      <a:picLocks noChangeAspect="1" noChangeArrowheads="1"/>
+                    </pic:cNvPicPr>
+                  </pic:nvPicPr>
+                  <pic:blipFill rotWithShape="1">
+                    <a:blip r:embed="rId11">
+                      <a:extLst>
+                        <a:ext uri="{28A0092B-C50C-407E-A947-70E740481C1C}">
+                          <a14:useLocalDpi xmlns:a14="http://schemas.microsoft.com/office/drawing/2010/main" val="0"/>
+                        </a:ext>
+                      </a:extLst>
+                    </a:blip>
+                    <a:srcRect t="57007" r="-12"/>
+                    <a:stretch/>
+                  </pic:blipFill>
+                  <pic:spPr bwMode="auto">
+                    <a:xfrm>
+                      <a:off x="0" y="0"/>
+                      <a:ext cx="5733288" cy="2321545"/>
+                    </a:xfrm>
+                    <a:prstGeom prst="rect">
+                      <a:avLst/>
+                    </a:prstGeom>
+                    <a:noFill/>
+                    <a:ln>
+                      <a:noFill/>
+                    </a:ln>
+                    <a:extLst>
+                      <a:ext uri="{53640926-AAD7-44D8-BBD7-CCE9431645EC}">
+                        <a14:shadowObscured xmlns:a14="http://schemas.microsoft.com/office/drawing/2010/main"/>
+                      </a:ext>
+                    </a:extLst>
+                  </pic:spPr>
+                </pic:pic>
+              </a:graphicData>
+            </a:graphic>
+            <wp14:sizeRelH relativeFrom="page">
+              <wp14:pctWidth>0</wp14:pctWidth>
+            </wp14:sizeRelH>
+            <wp14:sizeRelV relativeFrom="page">
+              <wp14:pctHeight>0</wp14:pctHeight>
+            </wp14:sizeRelV>
+          </wp:anchor>
+        </w:drawing>
+      </w:r>
+      <w:r>
+        <w:t>screenshot.</w:t>
+      </w:r>
+    </w:p>
+    <w:p>
+      <w:pPr>
+        <w:pStyle w:val="ListParagraph"/>
+        <w:numPr>
+          <w:ilvl w:val="0"/>
+          <w:numId w:val="2"/>
+        </w:numPr>
+        <w:spacing w:before="120"/>
+      </w:pPr>
+      <w:r>
+        <w:rPr>
+          <w:noProof/>
+        </w:rPr>
+        <w:drawing>
+          <wp:anchor distT="0" distB="0" distL="114300" distR="114300" simplePos="0" relativeHeight="251662336" behindDoc="1" locked="0" layoutInCell="1" allowOverlap="1" wp14:anchorId="57D0F0F3" wp14:editId="37389240">
+            <wp:simplePos x="0" y="0"/>
+            <wp:positionH relativeFrom="margin">
+              <wp:align>right</wp:align>
+            </wp:positionH>
+            <wp:positionV relativeFrom="paragraph">
+              <wp:posOffset>3302000</wp:posOffset>
+            </wp:positionV>
+            <wp:extent cx="5732780" cy="4140200"/>
+            <wp:effectExtent l="0" t="0" r="1270" b="0"/>
+            <wp:wrapTight wrapText="bothSides">
+              <wp:wrapPolygon edited="0">
+                <wp:start x="0" y="0"/>
+                <wp:lineTo x="0" y="21467"/>
+                <wp:lineTo x="21533" y="21467"/>
+                <wp:lineTo x="21533" y="0"/>
+                <wp:lineTo x="0" y="0"/>
+              </wp:wrapPolygon>
+            </wp:wrapTight>
+            <wp:docPr id="7" name="Picture 7"/>
+            <wp:cNvGraphicFramePr>
+              <a:graphicFrameLocks xmlns:a="http://schemas.openxmlformats.org/drawingml/2006/main" noChangeAspect="1"/>
+            </wp:cNvGraphicFramePr>
+            <a:graphic xmlns:a="http://schemas.openxmlformats.org/drawingml/2006/main">
+              <a:graphicData uri="http://schemas.openxmlformats.org/drawingml/2006/picture">
+                <pic:pic xmlns:pic="http://schemas.openxmlformats.org/drawingml/2006/picture">
+                  <pic:nvPicPr>
+                    <pic:cNvPr id="0" name="Picture 4"/>
+                    <pic:cNvPicPr>
+                      <a:picLocks noChangeAspect="1" noChangeArrowheads="1"/>
+                    </pic:cNvPicPr>
+                  </pic:nvPicPr>
+                  <pic:blipFill rotWithShape="1">
+                    <a:blip r:embed="rId12">
+                      <a:extLst>
+                        <a:ext uri="{28A0092B-C50C-407E-A947-70E740481C1C}">
+                          <a14:useLocalDpi xmlns:a14="http://schemas.microsoft.com/office/drawing/2010/main" val="0"/>
+                        </a:ext>
+                      </a:extLst>
+                    </a:blip>
+                    <a:srcRect r="-2" b="25075"/>
+                    <a:stretch/>
+                  </pic:blipFill>
+                  <pic:spPr bwMode="auto">
+                    <a:xfrm>
+                      <a:off x="0" y="0"/>
+                      <a:ext cx="5732780" cy="4140200"/>
+                    </a:xfrm>
+                    <a:prstGeom prst="rect">
+                      <a:avLst/>
+                    </a:prstGeom>
+                    <a:noFill/>
+                    <a:ln>
+                      <a:noFill/>
+                    </a:ln>
+                    <a:extLst>
+                      <a:ext uri="{53640926-AAD7-44D8-BBD7-CCE9431645EC}">
+                        <a14:shadowObscured xmlns:a14="http://schemas.microsoft.com/office/drawing/2010/main"/>
+                      </a:ext>
+                    </a:extLst>
+                  </pic:spPr>
+                </pic:pic>
+              </a:graphicData>
+            </a:graphic>
+            <wp14:sizeRelH relativeFrom="margin">
+              <wp14:pctWidth>0</wp14:pctWidth>
+            </wp14:sizeRelH>
+            <wp14:sizeRelV relativeFrom="margin">
+              <wp14:pctHeight>0</wp14:pctHeight>
+            </wp14:sizeRelV>
+          </wp:anchor>
+        </w:drawing>
+      </w:r>
+      <w:r>
+        <w:t xml:space="preserve">On this part, we were to use k nearest neighbors with the </w:t>
+      </w:r>
+      <w:proofErr w:type="spellStart"/>
+      <w:r>
+        <w:t>adult.data</w:t>
+      </w:r>
+      <w:proofErr w:type="spellEnd"/>
+      <w:r>
+        <w:t xml:space="preserve"> set as train to test the accuracy in predicting the last 10 records of the </w:t>
+      </w:r>
+      <w:proofErr w:type="spellStart"/>
+      <w:r>
+        <w:t>adult.test</w:t>
+      </w:r>
+      <w:proofErr w:type="spellEnd"/>
+      <w:r>
+        <w:t xml:space="preserve"> set. First, the relevant data sets and labels were created, and then the algorithm was run with k values of 3, 5, and 10. Next, the </w:t>
+      </w:r>
+      <w:proofErr w:type="spellStart"/>
+      <w:r>
+        <w:t>kNN</w:t>
+      </w:r>
+      <w:proofErr w:type="spellEnd"/>
+      <w:r>
+        <w:t xml:space="preserve"> classifiers with these varied k values were used to predict based on the test set. These results were as follows.</w:t>
+      </w:r>
+      <w:r>
+        <w:rPr>
+          <w:noProof/>
+        </w:rPr>
+        <w:t xml:space="preserve"> </w:t>
+      </w:r>
+      <w:r>
+        <w:rPr>
+          <w:noProof/>
+        </w:rPr>
+        <w:t xml:space="preserve">After the data was loaded and the predictions were run, the last step was to </w:t>
+      </w:r>
+      <w:r>
+        <w:rPr>
+          <w:noProof/>
+        </w:rPr>
+        <w:lastRenderedPageBreak/>
+        <w:t xml:space="preserve">print out the accuracy of the predictions. The accuracy results can be seen in the following </w:t>
+      </w:r>
+      <w:r>
+        <w:rPr>
+          <w:noProof/>
+        </w:rPr>
+        <w:drawing>
+          <wp:anchor distT="0" distB="0" distL="114300" distR="114300" simplePos="0" relativeHeight="251663360" behindDoc="1" locked="0" layoutInCell="1" allowOverlap="1" wp14:anchorId="4AA58A40" wp14:editId="4EAA6752">
+            <wp:simplePos x="0" y="0"/>
+            <wp:positionH relativeFrom="margin">
+              <wp:align>right</wp:align>
+            </wp:positionH>
+            <wp:positionV relativeFrom="paragraph">
+              <wp:posOffset>400050</wp:posOffset>
+            </wp:positionV>
+            <wp:extent cx="5733288" cy="1089325"/>
+            <wp:effectExtent l="0" t="0" r="1270" b="0"/>
+            <wp:wrapTight wrapText="bothSides">
+              <wp:wrapPolygon edited="0">
+                <wp:start x="0" y="0"/>
+                <wp:lineTo x="0" y="21159"/>
+                <wp:lineTo x="21533" y="21159"/>
+                <wp:lineTo x="21533" y="0"/>
+                <wp:lineTo x="0" y="0"/>
+              </wp:wrapPolygon>
+            </wp:wrapTight>
+            <wp:docPr id="8" name="Picture 8"/>
+            <wp:cNvGraphicFramePr>
+              <a:graphicFrameLocks xmlns:a="http://schemas.openxmlformats.org/drawingml/2006/main" noChangeAspect="1"/>
+            </wp:cNvGraphicFramePr>
+            <a:graphic xmlns:a="http://schemas.openxmlformats.org/drawingml/2006/main">
+              <a:graphicData uri="http://schemas.openxmlformats.org/drawingml/2006/picture">
+                <pic:pic xmlns:pic="http://schemas.openxmlformats.org/drawingml/2006/picture">
+                  <pic:nvPicPr>
+                    <pic:cNvPr id="0" name="Picture 5"/>
+                    <pic:cNvPicPr>
+                      <a:picLocks noChangeAspect="1" noChangeArrowheads="1"/>
+                    </pic:cNvPicPr>
+                  </pic:nvPicPr>
+                  <pic:blipFill>
+                    <a:blip r:embed="rId13">
+                      <a:extLst>
+                        <a:ext uri="{28A0092B-C50C-407E-A947-70E740481C1C}">
+                          <a14:useLocalDpi xmlns:a14="http://schemas.microsoft.com/office/drawing/2010/main" val="0"/>
+                        </a:ext>
+                      </a:extLst>
+                    </a:blip>
+                    <a:srcRect/>
+                    <a:stretch>
+                      <a:fillRect/>
+                    </a:stretch>
+                  </pic:blipFill>
+                  <pic:spPr bwMode="auto">
+                    <a:xfrm>
+                      <a:off x="0" y="0"/>
+                      <a:ext cx="5733288" cy="1089325"/>
+                    </a:xfrm>
+                    <a:prstGeom prst="rect">
+                      <a:avLst/>
+                    </a:prstGeom>
+                    <a:noFill/>
+                    <a:ln>
+                      <a:noFill/>
+                    </a:ln>
+                  </pic:spPr>
+                </pic:pic>
+              </a:graphicData>
+            </a:graphic>
+            <wp14:sizeRelH relativeFrom="margin">
+              <wp14:pctWidth>0</wp14:pctWidth>
+            </wp14:sizeRelH>
+            <wp14:sizeRelV relativeFrom="margin">
+              <wp14:pctHeight>0</wp14:pctHeight>
+            </wp14:sizeRelV>
+          </wp:anchor>
+        </w:drawing>
+      </w:r>
+      <w:r>
+        <w:rPr>
+          <w:noProof/>
+        </w:rPr>
+        <w:t>screenshot.</w:t>
       </w:r>
     </w:p>
     <w:sectPr>
-      <w:headerReference w:type="default" r:id="rId10"/>
+      <w:headerReference w:type="default" r:id="rId14"/>
       <w:pgSz w:w="12240" w:h="15840"/>
       <w:pgMar w:top="1440" w:right="1440" w:bottom="1440" w:left="1440" w:header="720" w:footer="720" w:gutter="0"/>
       <w:cols w:space="720"/>
@@ -735,35 +1255,39 @@
       <w:pStyle w:val="Header"/>
     </w:pPr>
     <w:r>
-      <w:t>Team 1</w:t>
+      <w:t>CSCE 4143</w:t>
     </w:r>
     <w:r>
       <w:ptab w:relativeTo="margin" w:alignment="center" w:leader="none"/>
     </w:r>
     <w:r>
-      <w:t>Practice Project Report</w:t>
+      <w:t>Practice Project Steps 1 and 2 Report</w:t>
     </w:r>
     <w:r>
       <w:ptab w:relativeTo="margin" w:alignment="right" w:leader="none"/>
     </w:r>
     <w:r>
-      <w:t>Data Mining</w:t>
+      <w:t>Team 1</w:t>
     </w:r>
   </w:p>
   <w:p>
     <w:pPr>
       <w:pStyle w:val="Header"/>
     </w:pPr>
+    <w:proofErr w:type="spellStart"/>
     <w:r>
-      <w:t>Casey, Derek, Jacob</w:t>
+      <w:t>Xintao</w:t>
+    </w:r>
+    <w:proofErr w:type="spellEnd"/>
+    <w:r>
+      <w:t xml:space="preserve"> Wu</w:t>
     </w:r>
     <w:r>
       <w:tab/>
-      <w:t>Steps 1-2</w:t>
     </w:r>
     <w:r>
       <w:tab/>
-      <w:t>Xintau Wu</w:t>
+      <w:t>Casey, Derek, and Jacob</w:t>
     </w:r>
   </w:p>
 </w:hdr>
@@ -883,8 +1407,298 @@
       </w:rPr>
     </w:lvl>
   </w:abstractNum>
+  <w:abstractNum w:abstractNumId="1" w15:restartNumberingAfterBreak="0">
+    <w:nsid w:val="2D5136B8"/>
+    <w:multiLevelType w:val="multilevel"/>
+    <w:tmpl w:val="6616F8BA"/>
+    <w:numStyleLink w:val="Style1"/>
+  </w:abstractNum>
+  <w:abstractNum w:abstractNumId="2" w15:restartNumberingAfterBreak="0">
+    <w:nsid w:val="38402876"/>
+    <w:multiLevelType w:val="multilevel"/>
+    <w:tmpl w:val="6616F8BA"/>
+    <w:styleLink w:val="Style1"/>
+    <w:lvl w:ilvl="0">
+      <w:start w:val="1"/>
+      <w:numFmt w:val="upperLetter"/>
+      <w:lvlText w:val="%1."/>
+      <w:lvlJc w:val="left"/>
+      <w:pPr>
+        <w:ind w:left="720" w:hanging="360"/>
+      </w:pPr>
+      <w:rPr>
+        <w:rFonts w:hint="default"/>
+        <w:b w:val="0"/>
+      </w:rPr>
+    </w:lvl>
+    <w:lvl w:ilvl="1">
+      <w:start w:val="1"/>
+      <w:numFmt w:val="decimal"/>
+      <w:lvlText w:val="%2."/>
+      <w:lvlJc w:val="left"/>
+      <w:pPr>
+        <w:ind w:left="1440" w:hanging="360"/>
+      </w:pPr>
+      <w:rPr>
+        <w:rFonts w:hint="default"/>
+      </w:rPr>
+    </w:lvl>
+    <w:lvl w:ilvl="2">
+      <w:start w:val="1"/>
+      <w:numFmt w:val="lowerRoman"/>
+      <w:lvlText w:val="%3."/>
+      <w:lvlJc w:val="right"/>
+      <w:pPr>
+        <w:ind w:left="2160" w:hanging="180"/>
+      </w:pPr>
+    </w:lvl>
+    <w:lvl w:ilvl="3">
+      <w:start w:val="1"/>
+      <w:numFmt w:val="decimal"/>
+      <w:lvlText w:val="%4."/>
+      <w:lvlJc w:val="left"/>
+      <w:pPr>
+        <w:ind w:left="2880" w:hanging="360"/>
+      </w:pPr>
+    </w:lvl>
+    <w:lvl w:ilvl="4">
+      <w:start w:val="1"/>
+      <w:numFmt w:val="lowerLetter"/>
+      <w:lvlText w:val="%5."/>
+      <w:lvlJc w:val="left"/>
+      <w:pPr>
+        <w:ind w:left="3600" w:hanging="360"/>
+      </w:pPr>
+    </w:lvl>
+    <w:lvl w:ilvl="5">
+      <w:start w:val="1"/>
+      <w:numFmt w:val="lowerRoman"/>
+      <w:lvlText w:val="%6."/>
+      <w:lvlJc w:val="right"/>
+      <w:pPr>
+        <w:ind w:left="4320" w:hanging="180"/>
+      </w:pPr>
+    </w:lvl>
+    <w:lvl w:ilvl="6">
+      <w:start w:val="1"/>
+      <w:numFmt w:val="decimal"/>
+      <w:lvlText w:val="%7."/>
+      <w:lvlJc w:val="left"/>
+      <w:pPr>
+        <w:ind w:left="5040" w:hanging="360"/>
+      </w:pPr>
+    </w:lvl>
+    <w:lvl w:ilvl="7">
+      <w:start w:val="1"/>
+      <w:numFmt w:val="lowerLetter"/>
+      <w:lvlText w:val="%8."/>
+      <w:lvlJc w:val="left"/>
+      <w:pPr>
+        <w:ind w:left="5760" w:hanging="360"/>
+      </w:pPr>
+    </w:lvl>
+    <w:lvl w:ilvl="8">
+      <w:start w:val="1"/>
+      <w:numFmt w:val="lowerRoman"/>
+      <w:lvlText w:val="%9."/>
+      <w:lvlJc w:val="right"/>
+      <w:pPr>
+        <w:ind w:left="6480" w:hanging="180"/>
+      </w:pPr>
+    </w:lvl>
+  </w:abstractNum>
+  <w:abstractNum w:abstractNumId="3" w15:restartNumberingAfterBreak="0">
+    <w:nsid w:val="635F0A28"/>
+    <w:multiLevelType w:val="hybridMultilevel"/>
+    <w:tmpl w:val="7BBAF7F0"/>
+    <w:lvl w:ilvl="0" w:tplc="04090015">
+      <w:start w:val="1"/>
+      <w:numFmt w:val="upperLetter"/>
+      <w:lvlText w:val="%1."/>
+      <w:lvlJc w:val="left"/>
+      <w:pPr>
+        <w:ind w:left="720" w:hanging="360"/>
+      </w:pPr>
+      <w:rPr>
+        <w:rFonts w:hint="default"/>
+      </w:rPr>
+    </w:lvl>
+    <w:lvl w:ilvl="1" w:tplc="04090019" w:tentative="1">
+      <w:start w:val="1"/>
+      <w:numFmt w:val="lowerLetter"/>
+      <w:lvlText w:val="%2."/>
+      <w:lvlJc w:val="left"/>
+      <w:pPr>
+        <w:ind w:left="1440" w:hanging="360"/>
+      </w:pPr>
+    </w:lvl>
+    <w:lvl w:ilvl="2" w:tplc="0409001B" w:tentative="1">
+      <w:start w:val="1"/>
+      <w:numFmt w:val="lowerRoman"/>
+      <w:lvlText w:val="%3."/>
+      <w:lvlJc w:val="right"/>
+      <w:pPr>
+        <w:ind w:left="2160" w:hanging="180"/>
+      </w:pPr>
+    </w:lvl>
+    <w:lvl w:ilvl="3" w:tplc="0409000F" w:tentative="1">
+      <w:start w:val="1"/>
+      <w:numFmt w:val="decimal"/>
+      <w:lvlText w:val="%4."/>
+      <w:lvlJc w:val="left"/>
+      <w:pPr>
+        <w:ind w:left="2880" w:hanging="360"/>
+      </w:pPr>
+    </w:lvl>
+    <w:lvl w:ilvl="4" w:tplc="04090019" w:tentative="1">
+      <w:start w:val="1"/>
+      <w:numFmt w:val="lowerLetter"/>
+      <w:lvlText w:val="%5."/>
+      <w:lvlJc w:val="left"/>
+      <w:pPr>
+        <w:ind w:left="3600" w:hanging="360"/>
+      </w:pPr>
+    </w:lvl>
+    <w:lvl w:ilvl="5" w:tplc="0409001B" w:tentative="1">
+      <w:start w:val="1"/>
+      <w:numFmt w:val="lowerRoman"/>
+      <w:lvlText w:val="%6."/>
+      <w:lvlJc w:val="right"/>
+      <w:pPr>
+        <w:ind w:left="4320" w:hanging="180"/>
+      </w:pPr>
+    </w:lvl>
+    <w:lvl w:ilvl="6" w:tplc="0409000F" w:tentative="1">
+      <w:start w:val="1"/>
+      <w:numFmt w:val="decimal"/>
+      <w:lvlText w:val="%7."/>
+      <w:lvlJc w:val="left"/>
+      <w:pPr>
+        <w:ind w:left="5040" w:hanging="360"/>
+      </w:pPr>
+    </w:lvl>
+    <w:lvl w:ilvl="7" w:tplc="04090019" w:tentative="1">
+      <w:start w:val="1"/>
+      <w:numFmt w:val="lowerLetter"/>
+      <w:lvlText w:val="%8."/>
+      <w:lvlJc w:val="left"/>
+      <w:pPr>
+        <w:ind w:left="5760" w:hanging="360"/>
+      </w:pPr>
+    </w:lvl>
+    <w:lvl w:ilvl="8" w:tplc="0409001B" w:tentative="1">
+      <w:start w:val="1"/>
+      <w:numFmt w:val="lowerRoman"/>
+      <w:lvlText w:val="%9."/>
+      <w:lvlJc w:val="right"/>
+      <w:pPr>
+        <w:ind w:left="6480" w:hanging="180"/>
+      </w:pPr>
+    </w:lvl>
+  </w:abstractNum>
+  <w:abstractNum w:abstractNumId="4" w15:restartNumberingAfterBreak="0">
+    <w:nsid w:val="73D8029B"/>
+    <w:multiLevelType w:val="hybridMultilevel"/>
+    <w:tmpl w:val="5B08BA90"/>
+    <w:lvl w:ilvl="0" w:tplc="3858FE72">
+      <w:start w:val="2"/>
+      <w:numFmt w:val="lowerLetter"/>
+      <w:lvlText w:val="%1."/>
+      <w:lvlJc w:val="left"/>
+      <w:pPr>
+        <w:ind w:left="1440" w:hanging="360"/>
+      </w:pPr>
+      <w:rPr>
+        <w:rFonts w:hint="default"/>
+      </w:rPr>
+    </w:lvl>
+    <w:lvl w:ilvl="1" w:tplc="04090019" w:tentative="1">
+      <w:start w:val="1"/>
+      <w:numFmt w:val="lowerLetter"/>
+      <w:lvlText w:val="%2."/>
+      <w:lvlJc w:val="left"/>
+      <w:pPr>
+        <w:ind w:left="1440" w:hanging="360"/>
+      </w:pPr>
+    </w:lvl>
+    <w:lvl w:ilvl="2" w:tplc="0409001B" w:tentative="1">
+      <w:start w:val="1"/>
+      <w:numFmt w:val="lowerRoman"/>
+      <w:lvlText w:val="%3."/>
+      <w:lvlJc w:val="right"/>
+      <w:pPr>
+        <w:ind w:left="2160" w:hanging="180"/>
+      </w:pPr>
+    </w:lvl>
+    <w:lvl w:ilvl="3" w:tplc="0409000F" w:tentative="1">
+      <w:start w:val="1"/>
+      <w:numFmt w:val="decimal"/>
+      <w:lvlText w:val="%4."/>
+      <w:lvlJc w:val="left"/>
+      <w:pPr>
+        <w:ind w:left="2880" w:hanging="360"/>
+      </w:pPr>
+    </w:lvl>
+    <w:lvl w:ilvl="4" w:tplc="04090019" w:tentative="1">
+      <w:start w:val="1"/>
+      <w:numFmt w:val="lowerLetter"/>
+      <w:lvlText w:val="%5."/>
+      <w:lvlJc w:val="left"/>
+      <w:pPr>
+        <w:ind w:left="3600" w:hanging="360"/>
+      </w:pPr>
+    </w:lvl>
+    <w:lvl w:ilvl="5" w:tplc="0409001B" w:tentative="1">
+      <w:start w:val="1"/>
+      <w:numFmt w:val="lowerRoman"/>
+      <w:lvlText w:val="%6."/>
+      <w:lvlJc w:val="right"/>
+      <w:pPr>
+        <w:ind w:left="4320" w:hanging="180"/>
+      </w:pPr>
+    </w:lvl>
+    <w:lvl w:ilvl="6" w:tplc="0409000F" w:tentative="1">
+      <w:start w:val="1"/>
+      <w:numFmt w:val="decimal"/>
+      <w:lvlText w:val="%7."/>
+      <w:lvlJc w:val="left"/>
+      <w:pPr>
+        <w:ind w:left="5040" w:hanging="360"/>
+      </w:pPr>
+    </w:lvl>
+    <w:lvl w:ilvl="7" w:tplc="04090019" w:tentative="1">
+      <w:start w:val="1"/>
+      <w:numFmt w:val="lowerLetter"/>
+      <w:lvlText w:val="%8."/>
+      <w:lvlJc w:val="left"/>
+      <w:pPr>
+        <w:ind w:left="5760" w:hanging="360"/>
+      </w:pPr>
+    </w:lvl>
+    <w:lvl w:ilvl="8" w:tplc="0409001B" w:tentative="1">
+      <w:start w:val="1"/>
+      <w:numFmt w:val="lowerRoman"/>
+      <w:lvlText w:val="%9."/>
+      <w:lvlJc w:val="right"/>
+      <w:pPr>
+        <w:ind w:left="6480" w:hanging="180"/>
+      </w:pPr>
+    </w:lvl>
+  </w:abstractNum>
   <w:num w:numId="1">
     <w:abstractNumId w:val="0"/>
+  </w:num>
+  <w:num w:numId="2">
+    <w:abstractNumId w:val="3"/>
+  </w:num>
+  <w:num w:numId="3">
+    <w:abstractNumId w:val="1"/>
+  </w:num>
+  <w:num w:numId="4">
+    <w:abstractNumId w:val="4"/>
+  </w:num>
+  <w:num w:numId="5">
+    <w:abstractNumId w:val="2"/>
   </w:num>
 </w:numbering>
 </file>
@@ -1388,6 +2202,39 @@
       </w:tblBorders>
     </w:tblPr>
   </w:style>
+  <w:style w:type="character" w:styleId="Hyperlink">
+    <w:name w:val="Hyperlink"/>
+    <w:basedOn w:val="DefaultParagraphFont"/>
+    <w:uiPriority w:val="99"/>
+    <w:unhideWhenUsed/>
+    <w:rsid w:val="001F2D5A"/>
+    <w:rPr>
+      <w:color w:val="0563C1" w:themeColor="hyperlink"/>
+      <w:u w:val="single"/>
+    </w:rPr>
+  </w:style>
+  <w:style w:type="character" w:styleId="UnresolvedMention">
+    <w:name w:val="Unresolved Mention"/>
+    <w:basedOn w:val="DefaultParagraphFont"/>
+    <w:uiPriority w:val="99"/>
+    <w:semiHidden/>
+    <w:unhideWhenUsed/>
+    <w:rsid w:val="001F2D5A"/>
+    <w:rPr>
+      <w:color w:val="605E5C"/>
+      <w:shd w:val="clear" w:color="auto" w:fill="E1DFDD"/>
+    </w:rPr>
+  </w:style>
+  <w:style w:type="numbering" w:customStyle="1" w:styleId="Style1">
+    <w:name w:val="Style1"/>
+    <w:uiPriority w:val="99"/>
+    <w:rsid w:val="001F2D5A"/>
+    <w:pPr>
+      <w:numPr>
+        <w:numId w:val="5"/>
+      </w:numPr>
+    </w:pPr>
+  </w:style>
 </w:styles>
 </file>
 

</xml_diff>